<commit_message>
Codes ready for sharing
</commit_message>
<xml_diff>
--- a/Handbook.docx
+++ b/Handbook.docx
@@ -15,6 +15,13 @@
           <w:b/>
         </w:rPr>
         <w:t>Structure of the projects</w:t>
+      </w:r>
+      <w:r>
+        <w:rPr>
+          <w:rFonts w:ascii="Times New Roman" w:hAnsi="Times New Roman" w:cs="Times New Roman"/>
+          <w:b/>
+        </w:rPr>
+        <w:t>, and preparing the running environment</w:t>
       </w:r>
       <w:r>
         <w:rPr>
@@ -47,6 +54,20 @@
         </w:rPr>
         <w:t>“data” folder</w:t>
       </w:r>
+      <w:r>
+        <w:rPr>
+          <w:rFonts w:ascii="Times New Roman" w:hAnsi="Times New Roman" w:cs="Times New Roman"/>
+        </w:rPr>
+        <w:t xml:space="preserve"> which is not included in the GIT repository and should be added manually to the main project folder (E.g., the path should be: mac4pro/data</w:t>
+      </w:r>
+      <w:bookmarkStart w:id="0" w:name="_GoBack"/>
+      <w:bookmarkEnd w:id="0"/>
+      <w:r>
+        <w:rPr>
+          <w:rFonts w:ascii="Times New Roman" w:hAnsi="Times New Roman" w:cs="Times New Roman"/>
+        </w:rPr>
+        <w:t>)</w:t>
+      </w:r>
     </w:p>
     <w:p>
       <w:pPr>
@@ -129,8 +150,6 @@
         </w:rPr>
         <w:t>”, and then install the rest of the packages using the command above.</w:t>
       </w:r>
-      <w:bookmarkStart w:id="0" w:name="_GoBack"/>
-      <w:bookmarkEnd w:id="0"/>
     </w:p>
     <w:p>
       <w:pPr>
@@ -147,8 +166,409 @@
         <w:rPr>
           <w:rFonts w:ascii="Times New Roman" w:hAnsi="Times New Roman" w:cs="Times New Roman"/>
         </w:rPr>
-        <w:t>sad</w:t>
-      </w:r>
+        <w:t>.</w:t>
+      </w:r>
+      <w:proofErr w:type="spellStart"/>
+      <w:r>
+        <w:rPr>
+          <w:rFonts w:ascii="Times New Roman" w:hAnsi="Times New Roman" w:cs="Times New Roman"/>
+        </w:rPr>
+        <w:t>py</w:t>
+      </w:r>
+      <w:proofErr w:type="spellEnd"/>
+      <w:r>
+        <w:rPr>
+          <w:rFonts w:ascii="Times New Roman" w:hAnsi="Times New Roman" w:cs="Times New Roman"/>
+        </w:rPr>
+        <w:t xml:space="preserve"> files are Python codes which should be opened with an IDE like Spyder</w:t>
+      </w:r>
+    </w:p>
+    <w:p>
+      <w:pPr>
+        <w:pStyle w:val="ListParagraph"/>
+        <w:numPr>
+          <w:ilvl w:val="0"/>
+          <w:numId w:val="1"/>
+        </w:numPr>
+        <w:rPr>
+          <w:rFonts w:ascii="Times New Roman" w:hAnsi="Times New Roman" w:cs="Times New Roman"/>
+        </w:rPr>
+      </w:pPr>
+      <w:r>
+        <w:rPr>
+          <w:rFonts w:ascii="Times New Roman" w:hAnsi="Times New Roman" w:cs="Times New Roman"/>
+        </w:rPr>
+        <w:t>.</w:t>
+      </w:r>
+      <w:proofErr w:type="spellStart"/>
+      <w:r>
+        <w:rPr>
+          <w:rFonts w:ascii="Times New Roman" w:hAnsi="Times New Roman" w:cs="Times New Roman"/>
+        </w:rPr>
+        <w:t>ipynb</w:t>
+      </w:r>
+      <w:proofErr w:type="spellEnd"/>
+      <w:r>
+        <w:rPr>
+          <w:rFonts w:ascii="Times New Roman" w:hAnsi="Times New Roman" w:cs="Times New Roman"/>
+        </w:rPr>
+        <w:t xml:space="preserve"> files are </w:t>
+      </w:r>
+      <w:proofErr w:type="spellStart"/>
+      <w:r>
+        <w:rPr>
+          <w:rFonts w:ascii="Times New Roman" w:hAnsi="Times New Roman" w:cs="Times New Roman"/>
+        </w:rPr>
+        <w:t>Jupyter</w:t>
+      </w:r>
+      <w:proofErr w:type="spellEnd"/>
+      <w:r>
+        <w:rPr>
+          <w:rFonts w:ascii="Times New Roman" w:hAnsi="Times New Roman" w:cs="Times New Roman"/>
+        </w:rPr>
+        <w:t xml:space="preserve"> Notebook files which should be opened with </w:t>
+      </w:r>
+      <w:proofErr w:type="spellStart"/>
+      <w:r>
+        <w:rPr>
+          <w:rFonts w:ascii="Times New Roman" w:hAnsi="Times New Roman" w:cs="Times New Roman"/>
+        </w:rPr>
+        <w:t>Jupyter</w:t>
+      </w:r>
+      <w:proofErr w:type="spellEnd"/>
+      <w:r>
+        <w:rPr>
+          <w:rFonts w:ascii="Times New Roman" w:hAnsi="Times New Roman" w:cs="Times New Roman"/>
+        </w:rPr>
+        <w:t xml:space="preserve"> Notebook (in Anaconda)</w:t>
+      </w:r>
+    </w:p>
+    <w:p>
+      <w:pPr>
+        <w:rPr>
+          <w:rFonts w:ascii="Times New Roman" w:hAnsi="Times New Roman" w:cs="Times New Roman"/>
+          <w:b/>
+        </w:rPr>
+      </w:pPr>
+      <w:r>
+        <w:rPr>
+          <w:rFonts w:ascii="Times New Roman" w:hAnsi="Times New Roman" w:cs="Times New Roman"/>
+          <w:b/>
+        </w:rPr>
+        <w:t>Most important code f</w:t>
+      </w:r>
+      <w:r>
+        <w:rPr>
+          <w:rFonts w:ascii="Times New Roman" w:hAnsi="Times New Roman" w:cs="Times New Roman"/>
+          <w:b/>
+        </w:rPr>
+        <w:t>iles:</w:t>
+      </w:r>
+    </w:p>
+    <w:p>
+      <w:pPr>
+        <w:pStyle w:val="ListParagraph"/>
+        <w:numPr>
+          <w:ilvl w:val="0"/>
+          <w:numId w:val="2"/>
+        </w:numPr>
+        <w:rPr>
+          <w:rFonts w:ascii="Times New Roman" w:hAnsi="Times New Roman" w:cs="Times New Roman"/>
+          <w:b/>
+        </w:rPr>
+      </w:pPr>
+      <w:r>
+        <w:rPr>
+          <w:rFonts w:ascii="Times New Roman" w:hAnsi="Times New Roman" w:cs="Times New Roman"/>
+          <w:u w:val="single"/>
+        </w:rPr>
+        <w:t>c</w:t>
+      </w:r>
+      <w:r>
+        <w:rPr>
+          <w:rFonts w:ascii="Times New Roman" w:hAnsi="Times New Roman" w:cs="Times New Roman"/>
+          <w:u w:val="single"/>
+        </w:rPr>
+        <w:t>lassification_binary.py</w:t>
+      </w:r>
+      <w:r>
+        <w:rPr>
+          <w:rFonts w:ascii="Times New Roman" w:hAnsi="Times New Roman" w:cs="Times New Roman"/>
+        </w:rPr>
+        <w:t xml:space="preserve"> (comments in this file will be useful throughout the project)</w:t>
+      </w:r>
+    </w:p>
+    <w:p>
+      <w:pPr>
+        <w:pStyle w:val="ListParagraph"/>
+        <w:numPr>
+          <w:ilvl w:val="1"/>
+          <w:numId w:val="2"/>
+        </w:numPr>
+        <w:rPr>
+          <w:rFonts w:ascii="Times New Roman" w:hAnsi="Times New Roman" w:cs="Times New Roman"/>
+          <w:b/>
+        </w:rPr>
+      </w:pPr>
+      <w:r>
+        <w:rPr>
+          <w:rFonts w:ascii="Times New Roman" w:hAnsi="Times New Roman" w:cs="Times New Roman"/>
+        </w:rPr>
+        <w:t>A binary classification using a CNN model between healthy structure and the structure with 40% damage index on beam A17</w:t>
+      </w:r>
+    </w:p>
+    <w:p>
+      <w:pPr>
+        <w:pStyle w:val="ListParagraph"/>
+        <w:numPr>
+          <w:ilvl w:val="0"/>
+          <w:numId w:val="2"/>
+        </w:numPr>
+        <w:rPr>
+          <w:rFonts w:ascii="Times New Roman" w:hAnsi="Times New Roman" w:cs="Times New Roman"/>
+          <w:b/>
+        </w:rPr>
+      </w:pPr>
+      <w:r>
+        <w:rPr>
+          <w:rFonts w:ascii="Times New Roman" w:hAnsi="Times New Roman" w:cs="Times New Roman"/>
+          <w:u w:val="single"/>
+        </w:rPr>
+        <w:t>classification_</w:t>
+      </w:r>
+      <w:r>
+        <w:rPr>
+          <w:rFonts w:ascii="Times New Roman" w:hAnsi="Times New Roman" w:cs="Times New Roman"/>
+          <w:u w:val="single"/>
+        </w:rPr>
+        <w:t>multi</w:t>
+      </w:r>
+      <w:r>
+        <w:rPr>
+          <w:rFonts w:ascii="Times New Roman" w:hAnsi="Times New Roman" w:cs="Times New Roman"/>
+          <w:u w:val="single"/>
+        </w:rPr>
+        <w:t>.py</w:t>
+      </w:r>
+    </w:p>
+    <w:p>
+      <w:pPr>
+        <w:pStyle w:val="ListParagraph"/>
+        <w:numPr>
+          <w:ilvl w:val="1"/>
+          <w:numId w:val="2"/>
+        </w:numPr>
+        <w:rPr>
+          <w:rFonts w:ascii="Times New Roman" w:hAnsi="Times New Roman" w:cs="Times New Roman"/>
+        </w:rPr>
+      </w:pPr>
+      <w:r>
+        <w:rPr>
+          <w:rFonts w:ascii="Times New Roman" w:hAnsi="Times New Roman" w:cs="Times New Roman"/>
+        </w:rPr>
+        <w:t>multiple binary classifiers</w:t>
+      </w:r>
+    </w:p>
+    <w:p>
+      <w:pPr>
+        <w:pStyle w:val="ListParagraph"/>
+        <w:numPr>
+          <w:ilvl w:val="2"/>
+          <w:numId w:val="2"/>
+        </w:numPr>
+        <w:rPr>
+          <w:rFonts w:ascii="Times New Roman" w:hAnsi="Times New Roman" w:cs="Times New Roman"/>
+        </w:rPr>
+      </w:pPr>
+      <w:r>
+        <w:rPr>
+          <w:rFonts w:ascii="Times New Roman" w:hAnsi="Times New Roman" w:cs="Times New Roman"/>
+        </w:rPr>
+        <w:t>Multiple binary classifiers, for all healthy-defective couple of cases</w:t>
+      </w:r>
+    </w:p>
+    <w:p>
+      <w:pPr>
+        <w:pStyle w:val="ListParagraph"/>
+        <w:numPr>
+          <w:ilvl w:val="1"/>
+          <w:numId w:val="2"/>
+        </w:numPr>
+        <w:rPr>
+          <w:rFonts w:ascii="Times New Roman" w:hAnsi="Times New Roman" w:cs="Times New Roman"/>
+        </w:rPr>
+      </w:pPr>
+      <w:r>
+        <w:rPr>
+          <w:rFonts w:ascii="Times New Roman" w:hAnsi="Times New Roman" w:cs="Times New Roman"/>
+        </w:rPr>
+        <w:t>multi-class classification</w:t>
+      </w:r>
+    </w:p>
+    <w:p>
+      <w:pPr>
+        <w:pStyle w:val="ListParagraph"/>
+        <w:numPr>
+          <w:ilvl w:val="2"/>
+          <w:numId w:val="2"/>
+        </w:numPr>
+        <w:rPr>
+          <w:rFonts w:ascii="Times New Roman" w:hAnsi="Times New Roman" w:cs="Times New Roman"/>
+        </w:rPr>
+      </w:pPr>
+      <w:r>
+        <w:rPr>
+          <w:rFonts w:ascii="Times New Roman" w:hAnsi="Times New Roman" w:cs="Times New Roman"/>
+        </w:rPr>
+        <w:t>Multi-class classification of all the classes in a single CNN model (does not perform well)</w:t>
+      </w:r>
+    </w:p>
+    <w:p>
+      <w:pPr>
+        <w:pStyle w:val="ListParagraph"/>
+        <w:numPr>
+          <w:ilvl w:val="0"/>
+          <w:numId w:val="2"/>
+        </w:numPr>
+        <w:rPr>
+          <w:rFonts w:ascii="Times New Roman" w:hAnsi="Times New Roman" w:cs="Times New Roman"/>
+          <w:u w:val="single"/>
+        </w:rPr>
+      </w:pPr>
+      <w:r>
+        <w:rPr>
+          <w:rFonts w:ascii="Times New Roman" w:hAnsi="Times New Roman" w:cs="Times New Roman"/>
+          <w:u w:val="single"/>
+        </w:rPr>
+        <w:t>new_data.ipynb</w:t>
+      </w:r>
+    </w:p>
+    <w:p>
+      <w:pPr>
+        <w:pStyle w:val="ListParagraph"/>
+        <w:numPr>
+          <w:ilvl w:val="1"/>
+          <w:numId w:val="2"/>
+        </w:numPr>
+        <w:rPr>
+          <w:rFonts w:ascii="Times New Roman" w:hAnsi="Times New Roman" w:cs="Times New Roman"/>
+          <w:u w:val="single"/>
+        </w:rPr>
+      </w:pPr>
+      <w:r>
+        <w:rPr>
+          <w:rFonts w:ascii="Times New Roman" w:hAnsi="Times New Roman" w:cs="Times New Roman"/>
+        </w:rPr>
+        <w:t>Contains the experiments done on selecting the frequency window around the first mode and performing binary and multi-class classification on the raw data</w:t>
+      </w:r>
+      <w:r>
+        <w:rPr>
+          <w:rFonts w:ascii="Times New Roman" w:hAnsi="Times New Roman" w:cs="Times New Roman"/>
+        </w:rPr>
+        <w:t xml:space="preserve"> in frequency domain</w:t>
+      </w:r>
+    </w:p>
+    <w:p>
+      <w:pPr>
+        <w:rPr>
+          <w:rFonts w:ascii="Times New Roman" w:hAnsi="Times New Roman" w:cs="Times New Roman"/>
+          <w:b/>
+        </w:rPr>
+      </w:pPr>
+      <w:r>
+        <w:rPr>
+          <w:rFonts w:ascii="Times New Roman" w:hAnsi="Times New Roman" w:cs="Times New Roman"/>
+          <w:b/>
+        </w:rPr>
+        <w:t>Initializing the project on Spyder:</w:t>
+      </w:r>
+    </w:p>
+    <w:p>
+      <w:pPr>
+        <w:rPr>
+          <w:rFonts w:ascii="Times New Roman" w:hAnsi="Times New Roman" w:cs="Times New Roman"/>
+        </w:rPr>
+      </w:pPr>
+      <w:r>
+        <w:rPr>
+          <w:rFonts w:ascii="Times New Roman" w:hAnsi="Times New Roman" w:cs="Times New Roman"/>
+        </w:rPr>
+        <w:t>In the terminal, type these commands</w:t>
+      </w:r>
+      <w:r>
+        <w:rPr>
+          <w:rFonts w:ascii="Times New Roman" w:hAnsi="Times New Roman" w:cs="Times New Roman"/>
+        </w:rPr>
+        <w:t xml:space="preserve"> to install the required packages</w:t>
+      </w:r>
+      <w:r>
+        <w:rPr>
+          <w:rFonts w:ascii="Times New Roman" w:hAnsi="Times New Roman" w:cs="Times New Roman"/>
+        </w:rPr>
+        <w:t>:</w:t>
+      </w:r>
+    </w:p>
+    <w:p>
+      <w:pPr>
+        <w:pStyle w:val="ListParagraph"/>
+        <w:numPr>
+          <w:ilvl w:val="0"/>
+          <w:numId w:val="3"/>
+        </w:numPr>
+        <w:rPr>
+          <w:rFonts w:ascii="Times New Roman" w:hAnsi="Times New Roman" w:cs="Times New Roman"/>
+          <w:b/>
+        </w:rPr>
+      </w:pPr>
+      <w:r>
+        <w:rPr>
+          <w:rFonts w:ascii="Times New Roman" w:hAnsi="Times New Roman" w:cs="Times New Roman"/>
+        </w:rPr>
+        <w:t xml:space="preserve">pip install </w:t>
+      </w:r>
+      <w:proofErr w:type="spellStart"/>
+      <w:r>
+        <w:rPr>
+          <w:rFonts w:ascii="Times New Roman" w:hAnsi="Times New Roman" w:cs="Times New Roman"/>
+        </w:rPr>
+        <w:t>tensorflow</w:t>
+      </w:r>
+      <w:proofErr w:type="spellEnd"/>
+    </w:p>
+    <w:p>
+      <w:pPr>
+        <w:pStyle w:val="ListParagraph"/>
+        <w:numPr>
+          <w:ilvl w:val="0"/>
+          <w:numId w:val="3"/>
+        </w:numPr>
+        <w:rPr>
+          <w:rFonts w:ascii="Times New Roman" w:hAnsi="Times New Roman" w:cs="Times New Roman"/>
+          <w:b/>
+        </w:rPr>
+      </w:pPr>
+      <w:r>
+        <w:rPr>
+          <w:rFonts w:ascii="Times New Roman" w:hAnsi="Times New Roman" w:cs="Times New Roman"/>
+        </w:rPr>
+        <w:t>pip install –r requirements.txt</w:t>
+      </w:r>
+    </w:p>
+    <w:p>
+      <w:pPr>
+        <w:rPr>
+          <w:rFonts w:ascii="Times New Roman" w:hAnsi="Times New Roman" w:cs="Times New Roman"/>
+          <w:b/>
+        </w:rPr>
+      </w:pPr>
+    </w:p>
+    <w:p>
+      <w:pPr>
+        <w:rPr>
+          <w:rFonts w:ascii="Times New Roman" w:hAnsi="Times New Roman" w:cs="Times New Roman"/>
+          <w:b/>
+        </w:rPr>
+      </w:pPr>
     </w:p>
     <w:sectPr>
       <w:pgSz w:w="12240" w:h="15840"/>
@@ -275,8 +695,240 @@
       </w:rPr>
     </w:lvl>
   </w:abstractNum>
+  <w:abstractNum w:abstractNumId="1" w15:restartNumberingAfterBreak="0">
+    <w:nsid w:val="646377EA"/>
+    <w:multiLevelType w:val="hybridMultilevel"/>
+    <w:tmpl w:val="1D080E4A"/>
+    <w:lvl w:ilvl="0" w:tplc="04090001">
+      <w:start w:val="1"/>
+      <w:numFmt w:val="bullet"/>
+      <w:lvlText w:val=""/>
+      <w:lvlJc w:val="left"/>
+      <w:pPr>
+        <w:ind w:left="720" w:hanging="360"/>
+      </w:pPr>
+      <w:rPr>
+        <w:rFonts w:ascii="Symbol" w:hAnsi="Symbol" w:hint="default"/>
+      </w:rPr>
+    </w:lvl>
+    <w:lvl w:ilvl="1" w:tplc="04090003">
+      <w:start w:val="1"/>
+      <w:numFmt w:val="bullet"/>
+      <w:lvlText w:val="o"/>
+      <w:lvlJc w:val="left"/>
+      <w:pPr>
+        <w:ind w:left="1440" w:hanging="360"/>
+      </w:pPr>
+      <w:rPr>
+        <w:rFonts w:ascii="Courier New" w:hAnsi="Courier New" w:cs="Courier New" w:hint="default"/>
+      </w:rPr>
+    </w:lvl>
+    <w:lvl w:ilvl="2" w:tplc="04090005">
+      <w:start w:val="1"/>
+      <w:numFmt w:val="bullet"/>
+      <w:lvlText w:val=""/>
+      <w:lvlJc w:val="left"/>
+      <w:pPr>
+        <w:ind w:left="2160" w:hanging="360"/>
+      </w:pPr>
+      <w:rPr>
+        <w:rFonts w:ascii="Wingdings" w:hAnsi="Wingdings" w:hint="default"/>
+      </w:rPr>
+    </w:lvl>
+    <w:lvl w:ilvl="3" w:tplc="04090001" w:tentative="1">
+      <w:start w:val="1"/>
+      <w:numFmt w:val="bullet"/>
+      <w:lvlText w:val=""/>
+      <w:lvlJc w:val="left"/>
+      <w:pPr>
+        <w:ind w:left="2880" w:hanging="360"/>
+      </w:pPr>
+      <w:rPr>
+        <w:rFonts w:ascii="Symbol" w:hAnsi="Symbol" w:hint="default"/>
+      </w:rPr>
+    </w:lvl>
+    <w:lvl w:ilvl="4" w:tplc="04090003" w:tentative="1">
+      <w:start w:val="1"/>
+      <w:numFmt w:val="bullet"/>
+      <w:lvlText w:val="o"/>
+      <w:lvlJc w:val="left"/>
+      <w:pPr>
+        <w:ind w:left="3600" w:hanging="360"/>
+      </w:pPr>
+      <w:rPr>
+        <w:rFonts w:ascii="Courier New" w:hAnsi="Courier New" w:cs="Courier New" w:hint="default"/>
+      </w:rPr>
+    </w:lvl>
+    <w:lvl w:ilvl="5" w:tplc="04090005" w:tentative="1">
+      <w:start w:val="1"/>
+      <w:numFmt w:val="bullet"/>
+      <w:lvlText w:val=""/>
+      <w:lvlJc w:val="left"/>
+      <w:pPr>
+        <w:ind w:left="4320" w:hanging="360"/>
+      </w:pPr>
+      <w:rPr>
+        <w:rFonts w:ascii="Wingdings" w:hAnsi="Wingdings" w:hint="default"/>
+      </w:rPr>
+    </w:lvl>
+    <w:lvl w:ilvl="6" w:tplc="04090001" w:tentative="1">
+      <w:start w:val="1"/>
+      <w:numFmt w:val="bullet"/>
+      <w:lvlText w:val=""/>
+      <w:lvlJc w:val="left"/>
+      <w:pPr>
+        <w:ind w:left="5040" w:hanging="360"/>
+      </w:pPr>
+      <w:rPr>
+        <w:rFonts w:ascii="Symbol" w:hAnsi="Symbol" w:hint="default"/>
+      </w:rPr>
+    </w:lvl>
+    <w:lvl w:ilvl="7" w:tplc="04090003" w:tentative="1">
+      <w:start w:val="1"/>
+      <w:numFmt w:val="bullet"/>
+      <w:lvlText w:val="o"/>
+      <w:lvlJc w:val="left"/>
+      <w:pPr>
+        <w:ind w:left="5760" w:hanging="360"/>
+      </w:pPr>
+      <w:rPr>
+        <w:rFonts w:ascii="Courier New" w:hAnsi="Courier New" w:cs="Courier New" w:hint="default"/>
+      </w:rPr>
+    </w:lvl>
+    <w:lvl w:ilvl="8" w:tplc="04090005" w:tentative="1">
+      <w:start w:val="1"/>
+      <w:numFmt w:val="bullet"/>
+      <w:lvlText w:val=""/>
+      <w:lvlJc w:val="left"/>
+      <w:pPr>
+        <w:ind w:left="6480" w:hanging="360"/>
+      </w:pPr>
+      <w:rPr>
+        <w:rFonts w:ascii="Wingdings" w:hAnsi="Wingdings" w:hint="default"/>
+      </w:rPr>
+    </w:lvl>
+  </w:abstractNum>
+  <w:abstractNum w:abstractNumId="2" w15:restartNumberingAfterBreak="0">
+    <w:nsid w:val="677F4216"/>
+    <w:multiLevelType w:val="hybridMultilevel"/>
+    <w:tmpl w:val="19788F72"/>
+    <w:lvl w:ilvl="0" w:tplc="04090001">
+      <w:start w:val="1"/>
+      <w:numFmt w:val="bullet"/>
+      <w:lvlText w:val=""/>
+      <w:lvlJc w:val="left"/>
+      <w:pPr>
+        <w:ind w:left="720" w:hanging="360"/>
+      </w:pPr>
+      <w:rPr>
+        <w:rFonts w:ascii="Symbol" w:hAnsi="Symbol" w:hint="default"/>
+      </w:rPr>
+    </w:lvl>
+    <w:lvl w:ilvl="1" w:tplc="04090003" w:tentative="1">
+      <w:start w:val="1"/>
+      <w:numFmt w:val="bullet"/>
+      <w:lvlText w:val="o"/>
+      <w:lvlJc w:val="left"/>
+      <w:pPr>
+        <w:ind w:left="1440" w:hanging="360"/>
+      </w:pPr>
+      <w:rPr>
+        <w:rFonts w:ascii="Courier New" w:hAnsi="Courier New" w:cs="Courier New" w:hint="default"/>
+      </w:rPr>
+    </w:lvl>
+    <w:lvl w:ilvl="2" w:tplc="04090005" w:tentative="1">
+      <w:start w:val="1"/>
+      <w:numFmt w:val="bullet"/>
+      <w:lvlText w:val=""/>
+      <w:lvlJc w:val="left"/>
+      <w:pPr>
+        <w:ind w:left="2160" w:hanging="360"/>
+      </w:pPr>
+      <w:rPr>
+        <w:rFonts w:ascii="Wingdings" w:hAnsi="Wingdings" w:hint="default"/>
+      </w:rPr>
+    </w:lvl>
+    <w:lvl w:ilvl="3" w:tplc="04090001" w:tentative="1">
+      <w:start w:val="1"/>
+      <w:numFmt w:val="bullet"/>
+      <w:lvlText w:val=""/>
+      <w:lvlJc w:val="left"/>
+      <w:pPr>
+        <w:ind w:left="2880" w:hanging="360"/>
+      </w:pPr>
+      <w:rPr>
+        <w:rFonts w:ascii="Symbol" w:hAnsi="Symbol" w:hint="default"/>
+      </w:rPr>
+    </w:lvl>
+    <w:lvl w:ilvl="4" w:tplc="04090003" w:tentative="1">
+      <w:start w:val="1"/>
+      <w:numFmt w:val="bullet"/>
+      <w:lvlText w:val="o"/>
+      <w:lvlJc w:val="left"/>
+      <w:pPr>
+        <w:ind w:left="3600" w:hanging="360"/>
+      </w:pPr>
+      <w:rPr>
+        <w:rFonts w:ascii="Courier New" w:hAnsi="Courier New" w:cs="Courier New" w:hint="default"/>
+      </w:rPr>
+    </w:lvl>
+    <w:lvl w:ilvl="5" w:tplc="04090005" w:tentative="1">
+      <w:start w:val="1"/>
+      <w:numFmt w:val="bullet"/>
+      <w:lvlText w:val=""/>
+      <w:lvlJc w:val="left"/>
+      <w:pPr>
+        <w:ind w:left="4320" w:hanging="360"/>
+      </w:pPr>
+      <w:rPr>
+        <w:rFonts w:ascii="Wingdings" w:hAnsi="Wingdings" w:hint="default"/>
+      </w:rPr>
+    </w:lvl>
+    <w:lvl w:ilvl="6" w:tplc="04090001" w:tentative="1">
+      <w:start w:val="1"/>
+      <w:numFmt w:val="bullet"/>
+      <w:lvlText w:val=""/>
+      <w:lvlJc w:val="left"/>
+      <w:pPr>
+        <w:ind w:left="5040" w:hanging="360"/>
+      </w:pPr>
+      <w:rPr>
+        <w:rFonts w:ascii="Symbol" w:hAnsi="Symbol" w:hint="default"/>
+      </w:rPr>
+    </w:lvl>
+    <w:lvl w:ilvl="7" w:tplc="04090003" w:tentative="1">
+      <w:start w:val="1"/>
+      <w:numFmt w:val="bullet"/>
+      <w:lvlText w:val="o"/>
+      <w:lvlJc w:val="left"/>
+      <w:pPr>
+        <w:ind w:left="5760" w:hanging="360"/>
+      </w:pPr>
+      <w:rPr>
+        <w:rFonts w:ascii="Courier New" w:hAnsi="Courier New" w:cs="Courier New" w:hint="default"/>
+      </w:rPr>
+    </w:lvl>
+    <w:lvl w:ilvl="8" w:tplc="04090005" w:tentative="1">
+      <w:start w:val="1"/>
+      <w:numFmt w:val="bullet"/>
+      <w:lvlText w:val=""/>
+      <w:lvlJc w:val="left"/>
+      <w:pPr>
+        <w:ind w:left="6480" w:hanging="360"/>
+      </w:pPr>
+      <w:rPr>
+        <w:rFonts w:ascii="Wingdings" w:hAnsi="Wingdings" w:hint="default"/>
+      </w:rPr>
+    </w:lvl>
+  </w:abstractNum>
   <w:num w:numId="1">
     <w:abstractNumId w:val="0"/>
+  </w:num>
+  <w:num w:numId="2">
+    <w:abstractNumId w:val="1"/>
+  </w:num>
+  <w:num w:numId="3">
+    <w:abstractNumId w:val="2"/>
   </w:num>
 </w:numbering>
 </file>

</xml_diff>